<commit_message>
Update codes for recalibration
</commit_message>
<xml_diff>
--- a/Tables/Table_CI_KF_3a4_CCA.docx
+++ b/Tables/Table_CI_KF_3a4_CCA.docx
@@ -488,7 +488,7 @@
                 <w:szCs w:val="22"/>
                 <w:color w:val="000000"/>
               </w:rPr>
-              <w:t xml:space="preserve">1.92%</w:t>
+              <w:t xml:space="preserve">2.08%</w:t>
             </w:r>
           </w:p>
         </w:tc>
@@ -532,7 +532,7 @@
                 <w:szCs w:val="22"/>
                 <w:color w:val="000000"/>
               </w:rPr>
-              <w:t xml:space="preserve"> (1.62% to 2.21%)</w:t>
+              <w:t xml:space="preserve"> (1.8% to 2.37%)</w:t>
             </w:r>
           </w:p>
         </w:tc>
@@ -576,7 +576,7 @@
                 <w:szCs w:val="22"/>
                 <w:color w:val="000000"/>
               </w:rPr>
-              <w:t xml:space="preserve">4.79%</w:t>
+              <w:t xml:space="preserve">4.33%</w:t>
             </w:r>
           </w:p>
         </w:tc>
@@ -620,7 +620,7 @@
                 <w:szCs w:val="22"/>
                 <w:color w:val="000000"/>
               </w:rPr>
-              <w:t xml:space="preserve"> (4.32% to 5.24%)</w:t>
+              <w:t xml:space="preserve"> (3.92% to 4.74%)</w:t>
             </w:r>
           </w:p>
         </w:tc>
@@ -714,7 +714,7 @@
                 <w:szCs w:val="22"/>
                 <w:color w:val="000000"/>
               </w:rPr>
-              <w:t xml:space="preserve">3.45%</w:t>
+              <w:t xml:space="preserve">3.79%</w:t>
             </w:r>
           </w:p>
         </w:tc>
@@ -758,7 +758,7 @@
                 <w:szCs w:val="22"/>
                 <w:color w:val="000000"/>
               </w:rPr>
-              <w:t xml:space="preserve"> (3.05% to 3.86%)</w:t>
+              <w:t xml:space="preserve"> (3.4% to 4.18%)</w:t>
             </w:r>
           </w:p>
         </w:tc>
@@ -802,7 +802,7 @@
                 <w:szCs w:val="22"/>
                 <w:color w:val="000000"/>
               </w:rPr>
-              <w:t xml:space="preserve">9.48%</w:t>
+              <w:t xml:space="preserve">8.88%</w:t>
             </w:r>
           </w:p>
         </w:tc>
@@ -846,7 +846,7 @@
                 <w:szCs w:val="22"/>
                 <w:color w:val="000000"/>
               </w:rPr>
-              <w:t xml:space="preserve"> (8.83% to 10.12%)</w:t>
+              <w:t xml:space="preserve"> (8.3% to 9.47%)</w:t>
             </w:r>
           </w:p>
         </w:tc>
@@ -940,7 +940,7 @@
                 <w:szCs w:val="22"/>
                 <w:color w:val="000000"/>
               </w:rPr>
-              <w:t xml:space="preserve">4.47%</w:t>
+              <w:t xml:space="preserve">5.02%</w:t>
             </w:r>
           </w:p>
         </w:tc>
@@ -984,7 +984,7 @@
                 <w:szCs w:val="22"/>
                 <w:color w:val="000000"/>
               </w:rPr>
-              <w:t xml:space="preserve"> (4.01% to 4.93%)</w:t>
+              <w:t xml:space="preserve"> (4.57% to 5.48%)</w:t>
             </w:r>
           </w:p>
         </w:tc>
@@ -1028,7 +1028,7 @@
                 <w:szCs w:val="22"/>
                 <w:color w:val="000000"/>
               </w:rPr>
-              <w:t xml:space="preserve">14.38%</w:t>
+              <w:t xml:space="preserve">13.73%</w:t>
             </w:r>
           </w:p>
         </w:tc>
@@ -1072,7 +1072,7 @@
                 <w:szCs w:val="22"/>
                 <w:color w:val="000000"/>
               </w:rPr>
-              <w:t xml:space="preserve"> (13.59% to 15.16%)</w:t>
+              <w:t xml:space="preserve"> (13.01% to 14.45%)</w:t>
             </w:r>
           </w:p>
         </w:tc>
@@ -1166,7 +1166,7 @@
                 <w:szCs w:val="22"/>
                 <w:color w:val="000000"/>
               </w:rPr>
-              <w:t xml:space="preserve">5.33%</w:t>
+              <w:t xml:space="preserve">5.93%</w:t>
             </w:r>
           </w:p>
         </w:tc>
@@ -1210,7 +1210,7 @@
                 <w:szCs w:val="22"/>
                 <w:color w:val="000000"/>
               </w:rPr>
-              <w:t xml:space="preserve"> (4.82% to 5.84%)</w:t>
+              <w:t xml:space="preserve"> (5.44% to 6.43%)</w:t>
             </w:r>
           </w:p>
         </w:tc>
@@ -1254,7 +1254,7 @@
                 <w:szCs w:val="22"/>
                 <w:color w:val="000000"/>
               </w:rPr>
-              <w:t xml:space="preserve">19.96%</w:t>
+              <w:t xml:space="preserve">19.09%</w:t>
             </w:r>
           </w:p>
         </w:tc>
@@ -1298,7 +1298,7 @@
                 <w:szCs w:val="22"/>
                 <w:color w:val="000000"/>
               </w:rPr>
-              <w:t xml:space="preserve"> (19.04% to 20.87%)</w:t>
+              <w:t xml:space="preserve"> (18.24% to 19.92%)</w:t>
             </w:r>
           </w:p>
         </w:tc>
@@ -1392,7 +1392,7 @@
                 <w:szCs w:val="22"/>
                 <w:color w:val="000000"/>
               </w:rPr>
-              <w:t xml:space="preserve">6.06%</w:t>
+              <w:t xml:space="preserve">6.74%</w:t>
             </w:r>
           </w:p>
         </w:tc>
@@ -1436,7 +1436,7 @@
                 <w:szCs w:val="22"/>
                 <w:color w:val="000000"/>
               </w:rPr>
-              <w:t xml:space="preserve"> (5.51% to 6.61%)</w:t>
+              <w:t xml:space="preserve"> (6.2% to 7.27%)</w:t>
             </w:r>
           </w:p>
         </w:tc>
@@ -1480,7 +1480,7 @@
                 <w:szCs w:val="22"/>
                 <w:color w:val="000000"/>
               </w:rPr>
-              <w:t xml:space="preserve">25.64%</w:t>
+              <w:t xml:space="preserve">24.92%</w:t>
             </w:r>
           </w:p>
         </w:tc>
@@ -1524,7 +1524,7 @@
                 <w:szCs w:val="22"/>
                 <w:color w:val="000000"/>
               </w:rPr>
-              <w:t xml:space="preserve"> (24.59% to 26.67%)</w:t>
+              <w:t xml:space="preserve"> (23.96% to 25.87%)</w:t>
             </w:r>
           </w:p>
         </w:tc>

</xml_diff>